<commit_message>
Created Digital UI Designs
After sketching some designs, I created a digital PowerPoint version. Added a name too.
</commit_message>
<xml_diff>
--- a/Personal Development App.docx
+++ b/Personal Development App.docx
@@ -15,7 +15,50 @@
           <w:b/>
           <w:sz w:val="32"/>
         </w:rPr>
-        <w:t>Personal Development App</w:t>
+        <w:t>T</w:t>
+      </w:r>
+      <w:r>
+        <w:rPr>
+          <w:b/>
+          <w:sz w:val="32"/>
+        </w:rPr>
+        <w:t>ake That</w:t>
+      </w:r>
+      <w:r>
+        <w:rPr>
+          <w:b/>
+          <w:sz w:val="32"/>
+        </w:rPr>
+        <w:t xml:space="preserve"> </w:t>
+      </w:r>
+      <w:r>
+        <w:rPr>
+          <w:b/>
+          <w:sz w:val="32"/>
+        </w:rPr>
+        <w:t>1</w:t>
+      </w:r>
+      <w:r>
+        <w:rPr>
+          <w:b/>
+          <w:sz w:val="32"/>
+          <w:vertAlign w:val="superscript"/>
+        </w:rPr>
+        <w:t>st</w:t>
+      </w:r>
+      <w:r>
+        <w:rPr>
+          <w:b/>
+          <w:sz w:val="32"/>
+        </w:rPr>
+        <w:t xml:space="preserve"> </w:t>
+      </w:r>
+      <w:r>
+        <w:rPr>
+          <w:b/>
+          <w:sz w:val="32"/>
+        </w:rPr>
+        <w:t>Step</w:t>
       </w:r>
       <w:r>
         <w:rPr>
@@ -29,7 +72,14 @@
           <w:b/>
           <w:sz w:val="32"/>
         </w:rPr>
-        <w:t>By Richard Woolley</w:t>
+        <w:t>by</w:t>
+      </w:r>
+      <w:r>
+        <w:rPr>
+          <w:b/>
+          <w:sz w:val="32"/>
+        </w:rPr>
+        <w:t xml:space="preserve"> Richard Woolley</w:t>
       </w:r>
     </w:p>
     <w:p>
@@ -77,7 +127,12 @@
         <w:t>custom goals</w:t>
       </w:r>
       <w:r>
-        <w:t xml:space="preserve"> for each individual</w:t>
+        <w:t xml:space="preserve"> for each individ</w:t>
+      </w:r>
+      <w:bookmarkStart w:id="0" w:name="_GoBack"/>
+      <w:bookmarkEnd w:id="0"/>
+      <w:r>
+        <w:t>ual</w:t>
       </w:r>
       <w:r>
         <w:t>,</w:t>
@@ -602,200 +657,53 @@
           <w:numId w:val="7"/>
         </w:numPr>
       </w:pPr>
+      <w:r>
+        <w:t>Create their own goals daily / weekly / monthly goals. (Exercise, give someone a compliment, confess a regret).</w:t>
+      </w:r>
+    </w:p>
+    <w:p>
+      <w:pPr>
+        <w:pStyle w:val="ListParagraph"/>
+        <w:numPr>
+          <w:ilvl w:val="0"/>
+          <w:numId w:val="7"/>
+        </w:numPr>
+      </w:pPr>
+      <w:r>
+        <w:t>Complete example goals to give users an idea on what their goal could be.</w:t>
+      </w:r>
+    </w:p>
+    <w:p>
+      <w:pPr>
+        <w:pStyle w:val="ListParagraph"/>
+        <w:numPr>
+          <w:ilvl w:val="0"/>
+          <w:numId w:val="7"/>
+        </w:numPr>
+      </w:pPr>
+      <w:r>
+        <w:t xml:space="preserve">See their progress and feel rewarded from completing goals. </w:t>
+      </w:r>
+      <w:r>
+        <w:t>Rewards should be better when users complete their own goals</w:t>
+      </w:r>
+      <w:r>
+        <w:t>. (Positive colours &amp; achievements)</w:t>
+      </w:r>
     </w:p>
     <w:p/>
     <w:p>
-      <w:r>
-        <w:t>(Complete Daily / Weekly / Monthly goals</w:t>
-      </w:r>
-      <w:r>
-        <w:t xml:space="preserve"> to get out of their comfort zone</w:t>
-      </w:r>
-      <w:r>
-        <w:t>)</w:t>
+      <w:pPr>
+        <w:pStyle w:val="Heading1"/>
+      </w:pPr>
+      <w:r>
+        <w:t xml:space="preserve">UI </w:t>
+      </w:r>
+      <w:r>
+        <w:t>Sketches</w:t>
       </w:r>
     </w:p>
-    <w:p>
-      <w:r>
-        <w:t xml:space="preserve">(Create </w:t>
-      </w:r>
-      <w:proofErr w:type="gramStart"/>
-      <w:r>
-        <w:t>their own</w:t>
-      </w:r>
-      <w:proofErr w:type="gramEnd"/>
-      <w:r>
-        <w:t xml:space="preserve"> goals</w:t>
-      </w:r>
-      <w:r>
-        <w:t xml:space="preserve"> to make the system more personal</w:t>
-      </w:r>
-      <w:r>
-        <w:t>)</w:t>
-      </w:r>
-    </w:p>
-    <w:p>
-      <w:r>
-        <w:t>(See their progress and feel rewarded from completing goals</w:t>
-      </w:r>
-      <w:r>
-        <w:t xml:space="preserve"> – positive colours &amp; achievements</w:t>
-      </w:r>
-      <w:r>
-        <w:t>)</w:t>
-      </w:r>
-    </w:p>
-    <w:p>
-      <w:bookmarkStart w:id="0" w:name="_GoBack"/>
-      <w:bookmarkEnd w:id="0"/>
-    </w:p>
-    <w:p>
-      <w:pPr>
-        <w:pStyle w:val="Heading1"/>
-      </w:pPr>
-      <w:r>
-        <w:t>Functional Requirements</w:t>
-      </w:r>
-    </w:p>
-    <w:p>
-      <w:r>
-        <w:t>The functional requirements of the system being developed are:</w:t>
-      </w:r>
-    </w:p>
-    <w:tbl>
-      <w:tblPr>
-        <w:tblStyle w:val="TableGrid"/>
-        <w:tblW w:w="9242" w:type="dxa"/>
-        <w:tblLayout w:type="fixed"/>
-        <w:tblLook w:val="04A0" w:firstRow="1" w:lastRow="0" w:firstColumn="1" w:lastColumn="0" w:noHBand="0" w:noVBand="1"/>
-      </w:tblPr>
-      <w:tblGrid>
-        <w:gridCol w:w="1951"/>
-        <w:gridCol w:w="2552"/>
-        <w:gridCol w:w="1559"/>
-        <w:gridCol w:w="1276"/>
-        <w:gridCol w:w="1904"/>
-      </w:tblGrid>
-      <w:tr>
-        <w:trPr>
-          <w:trHeight w:val="728"/>
-        </w:trPr>
-        <w:tc>
-          <w:tcPr>
-            <w:tcW w:w="1951" w:type="dxa"/>
-            <w:vAlign w:val="center"/>
-          </w:tcPr>
-          <w:p>
-            <w:pPr>
-              <w:jc w:val="center"/>
-              <w:rPr>
-                <w:b/>
-              </w:rPr>
-            </w:pPr>
-            <w:r>
-              <w:rPr>
-                <w:b/>
-              </w:rPr>
-              <w:t xml:space="preserve">ID &amp; </w:t>
-            </w:r>
-            <w:r>
-              <w:rPr>
-                <w:b/>
-              </w:rPr>
-              <w:t>Usability Attribute</w:t>
-            </w:r>
-          </w:p>
-        </w:tc>
-        <w:tc>
-          <w:tcPr>
-            <w:tcW w:w="2552" w:type="dxa"/>
-            <w:vAlign w:val="center"/>
-          </w:tcPr>
-          <w:p>
-            <w:pPr>
-              <w:jc w:val="center"/>
-              <w:rPr>
-                <w:b/>
-              </w:rPr>
-            </w:pPr>
-            <w:r>
-              <w:rPr>
-                <w:b/>
-              </w:rPr>
-              <w:t>Measurement</w:t>
-            </w:r>
-          </w:p>
-        </w:tc>
-        <w:tc>
-          <w:tcPr>
-            <w:tcW w:w="1559" w:type="dxa"/>
-            <w:vAlign w:val="center"/>
-          </w:tcPr>
-          <w:p>
-            <w:pPr>
-              <w:jc w:val="center"/>
-              <w:rPr>
-                <w:b/>
-              </w:rPr>
-            </w:pPr>
-            <w:r>
-              <w:rPr>
-                <w:b/>
-              </w:rPr>
-              <w:t>Preconditions</w:t>
-            </w:r>
-          </w:p>
-        </w:tc>
-        <w:tc>
-          <w:tcPr>
-            <w:tcW w:w="1276" w:type="dxa"/>
-            <w:vAlign w:val="center"/>
-          </w:tcPr>
-          <w:p>
-            <w:pPr>
-              <w:jc w:val="center"/>
-              <w:rPr>
-                <w:b/>
-              </w:rPr>
-            </w:pPr>
-            <w:r>
-              <w:rPr>
-                <w:b/>
-              </w:rPr>
-              <w:t>Subset of Users</w:t>
-            </w:r>
-          </w:p>
-        </w:tc>
-        <w:tc>
-          <w:tcPr>
-            <w:tcW w:w="1904" w:type="dxa"/>
-            <w:vAlign w:val="center"/>
-          </w:tcPr>
-          <w:p>
-            <w:pPr>
-              <w:jc w:val="center"/>
-              <w:rPr>
-                <w:b/>
-              </w:rPr>
-            </w:pPr>
-            <w:r>
-              <w:rPr>
-                <w:b/>
-              </w:rPr>
-              <w:t>Success Criteria</w:t>
-            </w:r>
-          </w:p>
-        </w:tc>
-      </w:tr>
-    </w:tbl>
-    <w:p>
-      <w:pPr>
-        <w:rPr>
-          <w:b/>
-          <w:sz w:val="24"/>
-        </w:rPr>
-      </w:pPr>
-    </w:p>
+    <w:p/>
     <w:sectPr>
       <w:headerReference w:type="default" r:id="rId13"/>
       <w:footerReference w:type="default" r:id="rId14"/>
@@ -867,7 +775,7 @@
           <w:rPr>
             <w:noProof/>
           </w:rPr>
-          <w:t>2</w:t>
+          <w:t>1</w:t>
         </w:r>
         <w:r>
           <w:rPr>
@@ -2520,496 +2428,6 @@
     </w:pPr>
   </w:style>
 </w:styles>
-</file>
-
-<file path=word/glossary/document.xml><?xml version="1.0" encoding="utf-8"?>
-<w:glossaryDocument xmlns:wpc="http://schemas.microsoft.com/office/word/2010/wordprocessingCanvas" xmlns:mc="http://schemas.openxmlformats.org/markup-compatibility/2006" xmlns:o="urn:schemas-microsoft-com:office:office" xmlns:r="http://schemas.openxmlformats.org/officeDocument/2006/relationships" xmlns:m="http://schemas.openxmlformats.org/officeDocument/2006/math" xmlns:v="urn:schemas-microsoft-com:vml" xmlns:wp14="http://schemas.microsoft.com/office/word/2010/wordprocessingDrawing" xmlns:wp="http://schemas.openxmlformats.org/drawingml/2006/wordprocessingDrawing" xmlns:w10="urn:schemas-microsoft-com:office:word" xmlns:w="http://schemas.openxmlformats.org/wordprocessingml/2006/main" xmlns:w14="http://schemas.microsoft.com/office/word/2010/wordml" xmlns:wpg="http://schemas.microsoft.com/office/word/2010/wordprocessingGroup" xmlns:wpi="http://schemas.microsoft.com/office/word/2010/wordprocessingInk" xmlns:wne="http://schemas.microsoft.com/office/word/2006/wordml" xmlns:wps="http://schemas.microsoft.com/office/word/2010/wordprocessingShape" mc:Ignorable="w14 wp14"/>
-</file>
-
-<file path=word/glossary/fontTable.xml><?xml version="1.0" encoding="utf-8"?>
-<w:fonts xmlns:mc="http://schemas.openxmlformats.org/markup-compatibility/2006" xmlns:r="http://schemas.openxmlformats.org/officeDocument/2006/relationships" xmlns:w="http://schemas.openxmlformats.org/wordprocessingml/2006/main" xmlns:w14="http://schemas.microsoft.com/office/word/2010/wordml" mc:Ignorable="w14">
-  <w:font w:name="Wingdings">
-    <w:panose1 w:val="05000000000000000000"/>
-    <w:charset w:val="02"/>
-    <w:family w:val="auto"/>
-    <w:pitch w:val="variable"/>
-    <w:sig w:usb0="00000000" w:usb1="10000000" w:usb2="00000000" w:usb3="00000000" w:csb0="80000000" w:csb1="00000000"/>
-  </w:font>
-  <w:font w:name="Times New Roman">
-    <w:panose1 w:val="02020603050405020304"/>
-    <w:charset w:val="00"/>
-    <w:family w:val="roman"/>
-    <w:pitch w:val="variable"/>
-    <w:sig w:usb0="E0002EFF" w:usb1="C000785B" w:usb2="00000009" w:usb3="00000000" w:csb0="000001FF" w:csb1="00000000"/>
-  </w:font>
-  <w:font w:name="Courier New">
-    <w:panose1 w:val="02070309020205020404"/>
-    <w:charset w:val="00"/>
-    <w:family w:val="modern"/>
-    <w:pitch w:val="fixed"/>
-    <w:sig w:usb0="E0002EFF" w:usb1="C0007843" w:usb2="00000009" w:usb3="00000000" w:csb0="000001FF" w:csb1="00000000"/>
-  </w:font>
-  <w:font w:name="Symbol">
-    <w:panose1 w:val="05050102010706020507"/>
-    <w:charset w:val="02"/>
-    <w:family w:val="roman"/>
-    <w:pitch w:val="variable"/>
-    <w:sig w:usb0="00000000" w:usb1="10000000" w:usb2="00000000" w:usb3="00000000" w:csb0="80000000" w:csb1="00000000"/>
-  </w:font>
-  <w:font w:name="Calibri">
-    <w:panose1 w:val="020F0502020204030204"/>
-    <w:charset w:val="00"/>
-    <w:family w:val="swiss"/>
-    <w:pitch w:val="variable"/>
-    <w:sig w:usb0="E4002EFF" w:usb1="C000247B" w:usb2="00000009" w:usb3="00000000" w:csb0="000001FF" w:csb1="00000000"/>
-  </w:font>
-  <w:font w:name="Cambria">
-    <w:panose1 w:val="02040503050406030204"/>
-    <w:charset w:val="00"/>
-    <w:family w:val="roman"/>
-    <w:pitch w:val="variable"/>
-    <w:sig w:usb0="E00006FF" w:usb1="420024FF" w:usb2="02000000" w:usb3="00000000" w:csb0="0000019F" w:csb1="00000000"/>
-  </w:font>
-  <w:font w:name="Tahoma">
-    <w:panose1 w:val="020B0604030504040204"/>
-    <w:charset w:val="00"/>
-    <w:family w:val="swiss"/>
-    <w:pitch w:val="variable"/>
-    <w:sig w:usb0="E1002EFF" w:usb1="C000605B" w:usb2="00000029" w:usb3="00000000" w:csb0="000101FF" w:csb1="00000000"/>
-  </w:font>
-</w:fonts>
-</file>
-
-<file path=word/glossary/settings.xml><?xml version="1.0" encoding="utf-8"?>
-<w:settings xmlns:mc="http://schemas.openxmlformats.org/markup-compatibility/2006" xmlns:o="urn:schemas-microsoft-com:office:office" xmlns:r="http://schemas.openxmlformats.org/officeDocument/2006/relationships" xmlns:m="http://schemas.openxmlformats.org/officeDocument/2006/math" xmlns:v="urn:schemas-microsoft-com:vml" xmlns:w10="urn:schemas-microsoft-com:office:word" xmlns:w="http://schemas.openxmlformats.org/wordprocessingml/2006/main" xmlns:w14="http://schemas.microsoft.com/office/word/2010/wordml" xmlns:sl="http://schemas.openxmlformats.org/schemaLibrary/2006/main" mc:Ignorable="w14">
-  <w:view w:val="normal"/>
-  <w:defaultTabStop w:val="720"/>
-  <w:characterSpacingControl w:val="doNotCompress"/>
-  <w:compat>
-    <w:useFELayout/>
-    <w:compatSetting w:name="compatibilityMode" w:uri="http://schemas.microsoft.com/office/word" w:val="14"/>
-    <w:compatSetting w:name="overrideTableStyleFontSizeAndJustification" w:uri="http://schemas.microsoft.com/office/word" w:val="1"/>
-    <w:compatSetting w:name="enableOpenTypeFeatures" w:uri="http://schemas.microsoft.com/office/word" w:val="1"/>
-    <w:compatSetting w:name="doNotFlipMirrorIndents" w:uri="http://schemas.microsoft.com/office/word" w:val="1"/>
-  </w:compat>
-  <w:rsids>
-    <w:rsidRoot w:val="00792928"/>
-    <w:rsid w:val="00185D58"/>
-    <w:rsid w:val="00792928"/>
-  </w:rsids>
-  <m:mathPr>
-    <m:mathFont m:val="Cambria Math"/>
-    <m:brkBin m:val="before"/>
-    <m:brkBinSub m:val="--"/>
-    <m:smallFrac m:val="0"/>
-    <m:dispDef/>
-    <m:lMargin m:val="0"/>
-    <m:rMargin m:val="0"/>
-    <m:defJc m:val="centerGroup"/>
-    <m:wrapIndent m:val="1440"/>
-    <m:intLim m:val="subSup"/>
-    <m:naryLim m:val="undOvr"/>
-  </m:mathPr>
-  <w:themeFontLang w:val="en-GB"/>
-  <w:clrSchemeMapping w:bg1="light1" w:t1="dark1" w:bg2="light2" w:t2="dark2" w:accent1="accent1" w:accent2="accent2" w:accent3="accent3" w:accent4="accent4" w:accent5="accent5" w:accent6="accent6" w:hyperlink="hyperlink" w:followedHyperlink="followedHyperlink"/>
-  <w:decimalSymbol w:val="."/>
-  <w:listSeparator w:val=","/>
-</w:settings>
-</file>
-
-<file path=word/glossary/styles.xml><?xml version="1.0" encoding="utf-8"?>
-<w:styles xmlns:mc="http://schemas.openxmlformats.org/markup-compatibility/2006" xmlns:r="http://schemas.openxmlformats.org/officeDocument/2006/relationships" xmlns:w="http://schemas.openxmlformats.org/wordprocessingml/2006/main" xmlns:w14="http://schemas.microsoft.com/office/word/2010/wordml" mc:Ignorable="w14">
-  <w:docDefaults>
-    <w:rPrDefault>
-      <w:rPr>
-        <w:rFonts w:asciiTheme="minorHAnsi" w:eastAsiaTheme="minorEastAsia" w:hAnsiTheme="minorHAnsi" w:cstheme="minorBidi"/>
-        <w:sz w:val="22"/>
-        <w:szCs w:val="22"/>
-        <w:lang w:val="en-GB" w:eastAsia="en-GB" w:bidi="ar-SA"/>
-      </w:rPr>
-    </w:rPrDefault>
-    <w:pPrDefault>
-      <w:pPr>
-        <w:spacing w:after="200" w:line="276" w:lineRule="auto"/>
-      </w:pPr>
-    </w:pPrDefault>
-  </w:docDefaults>
-  <w:latentStyles w:defLockedState="0" w:defUIPriority="99" w:defSemiHidden="1" w:defUnhideWhenUsed="1" w:defQFormat="0" w:count="267">
-    <w:lsdException w:name="Normal" w:semiHidden="0" w:uiPriority="0" w:unhideWhenUsed="0" w:qFormat="1"/>
-    <w:lsdException w:name="heading 1" w:semiHidden="0" w:uiPriority="9" w:unhideWhenUsed="0" w:qFormat="1"/>
-    <w:lsdException w:name="heading 2" w:uiPriority="9" w:qFormat="1"/>
-    <w:lsdException w:name="heading 3" w:uiPriority="9" w:qFormat="1"/>
-    <w:lsdException w:name="heading 4" w:uiPriority="9" w:qFormat="1"/>
-    <w:lsdException w:name="heading 5" w:uiPriority="9" w:qFormat="1"/>
-    <w:lsdException w:name="heading 6" w:uiPriority="9" w:qFormat="1"/>
-    <w:lsdException w:name="heading 7" w:uiPriority="9" w:qFormat="1"/>
-    <w:lsdException w:name="heading 8" w:uiPriority="9" w:qFormat="1"/>
-    <w:lsdException w:name="heading 9" w:uiPriority="9" w:qFormat="1"/>
-    <w:lsdException w:name="toc 1" w:uiPriority="39"/>
-    <w:lsdException w:name="toc 2" w:uiPriority="39"/>
-    <w:lsdException w:name="toc 3" w:uiPriority="39"/>
-    <w:lsdException w:name="toc 4" w:uiPriority="39"/>
-    <w:lsdException w:name="toc 5" w:uiPriority="39"/>
-    <w:lsdException w:name="toc 6" w:uiPriority="39"/>
-    <w:lsdException w:name="toc 7" w:uiPriority="39"/>
-    <w:lsdException w:name="toc 8" w:uiPriority="39"/>
-    <w:lsdException w:name="toc 9" w:uiPriority="39"/>
-    <w:lsdException w:name="caption" w:uiPriority="35" w:qFormat="1"/>
-    <w:lsdException w:name="Title" w:semiHidden="0" w:uiPriority="10" w:unhideWhenUsed="0" w:qFormat="1"/>
-    <w:lsdException w:name="Default Paragraph Font" w:uiPriority="1"/>
-    <w:lsdException w:name="Subtitle" w:semiHidden="0" w:uiPriority="11" w:unhideWhenUsed="0" w:qFormat="1"/>
-    <w:lsdException w:name="Strong" w:semiHidden="0" w:uiPriority="22" w:unhideWhenUsed="0" w:qFormat="1"/>
-    <w:lsdException w:name="Emphasis" w:semiHidden="0" w:uiPriority="20" w:unhideWhenUsed="0" w:qFormat="1"/>
-    <w:lsdException w:name="Table Grid" w:semiHidden="0" w:uiPriority="59" w:unhideWhenUsed="0"/>
-    <w:lsdException w:name="Placeholder Text" w:unhideWhenUsed="0"/>
-    <w:lsdException w:name="No Spacing" w:semiHidden="0" w:uiPriority="1" w:unhideWhenUsed="0" w:qFormat="1"/>
-    <w:lsdException w:name="Light Shading" w:semiHidden="0" w:uiPriority="60" w:unhideWhenUsed="0"/>
-    <w:lsdException w:name="Light List" w:semiHidden="0" w:uiPriority="61" w:unhideWhenUsed="0"/>
-    <w:lsdException w:name="Light Grid" w:semiHidden="0" w:uiPriority="62" w:unhideWhenUsed="0"/>
-    <w:lsdException w:name="Medium Shading 1" w:semiHidden="0" w:uiPriority="63" w:unhideWhenUsed="0"/>
-    <w:lsdException w:name="Medium Shading 2" w:semiHidden="0" w:uiPriority="64" w:unhideWhenUsed="0"/>
-    <w:lsdException w:name="Medium List 1" w:semiHidden="0" w:uiPriority="65" w:unhideWhenUsed="0"/>
-    <w:lsdException w:name="Medium List 2" w:semiHidden="0" w:uiPriority="66" w:unhideWhenUsed="0"/>
-    <w:lsdException w:name="Medium Grid 1" w:semiHidden="0" w:uiPriority="67" w:unhideWhenUsed="0"/>
-    <w:lsdException w:name="Medium Grid 2" w:semiHidden="0" w:uiPriority="68" w:unhideWhenUsed="0"/>
-    <w:lsdException w:name="Medium Grid 3" w:semiHidden="0" w:uiPriority="69" w:unhideWhenUsed="0"/>
-    <w:lsdException w:name="Dark List" w:semiHidden="0" w:uiPriority="70" w:unhideWhenUsed="0"/>
-    <w:lsdException w:name="Colorful Shading" w:semiHidden="0" w:uiPriority="71" w:unhideWhenUsed="0"/>
-    <w:lsdException w:name="Colorful List" w:semiHidden="0" w:uiPriority="72" w:unhideWhenUsed="0"/>
-    <w:lsdException w:name="Colorful Grid" w:semiHidden="0" w:uiPriority="73" w:unhideWhenUsed="0"/>
-    <w:lsdException w:name="Light Shading Accent 1" w:semiHidden="0" w:uiPriority="60" w:unhideWhenUsed="0"/>
-    <w:lsdException w:name="Light List Accent 1" w:semiHidden="0" w:uiPriority="61" w:unhideWhenUsed="0"/>
-    <w:lsdException w:name="Light Grid Accent 1" w:semiHidden="0" w:uiPriority="62" w:unhideWhenUsed="0"/>
-    <w:lsdException w:name="Medium Shading 1 Accent 1" w:semiHidden="0" w:uiPriority="63" w:unhideWhenUsed="0"/>
-    <w:lsdException w:name="Medium Shading 2 Accent 1" w:semiHidden="0" w:uiPriority="64" w:unhideWhenUsed="0"/>
-    <w:lsdException w:name="Medium List 1 Accent 1" w:semiHidden="0" w:uiPriority="65" w:unhideWhenUsed="0"/>
-    <w:lsdException w:name="Revision" w:unhideWhenUsed="0"/>
-    <w:lsdException w:name="List Paragraph" w:semiHidden="0" w:uiPriority="34" w:unhideWhenUsed="0" w:qFormat="1"/>
-    <w:lsdException w:name="Quote" w:semiHidden="0" w:uiPriority="29" w:unhideWhenUsed="0" w:qFormat="1"/>
-    <w:lsdException w:name="Intense Quote" w:semiHidden="0" w:uiPriority="30" w:unhideWhenUsed="0" w:qFormat="1"/>
-    <w:lsdException w:name="Medium List 2 Accent 1" w:semiHidden="0" w:uiPriority="66" w:unhideWhenUsed="0"/>
-    <w:lsdException w:name="Medium Grid 1 Accent 1" w:semiHidden="0" w:uiPriority="67" w:unhideWhenUsed="0"/>
-    <w:lsdException w:name="Medium Grid 2 Accent 1" w:semiHidden="0" w:uiPriority="68" w:unhideWhenUsed="0"/>
-    <w:lsdException w:name="Medium Grid 3 Accent 1" w:semiHidden="0" w:uiPriority="69" w:unhideWhenUsed="0"/>
-    <w:lsdException w:name="Dark List Accent 1" w:semiHidden="0" w:uiPriority="70" w:unhideWhenUsed="0"/>
-    <w:lsdException w:name="Colorful Shading Accent 1" w:semiHidden="0" w:uiPriority="71" w:unhideWhenUsed="0"/>
-    <w:lsdException w:name="Colorful List Accent 1" w:semiHidden="0" w:uiPriority="72" w:unhideWhenUsed="0"/>
-    <w:lsdException w:name="Colorful Grid Accent 1" w:semiHidden="0" w:uiPriority="73" w:unhideWhenUsed="0"/>
-    <w:lsdException w:name="Light Shading Accent 2" w:semiHidden="0" w:uiPriority="60" w:unhideWhenUsed="0"/>
-    <w:lsdException w:name="Light List Accent 2" w:semiHidden="0" w:uiPriority="61" w:unhideWhenUsed="0"/>
-    <w:lsdException w:name="Light Grid Accent 2" w:semiHidden="0" w:uiPriority="62" w:unhideWhenUsed="0"/>
-    <w:lsdException w:name="Medium Shading 1 Accent 2" w:semiHidden="0" w:uiPriority="63" w:unhideWhenUsed="0"/>
-    <w:lsdException w:name="Medium Shading 2 Accent 2" w:semiHidden="0" w:uiPriority="64" w:unhideWhenUsed="0"/>
-    <w:lsdException w:name="Medium List 1 Accent 2" w:semiHidden="0" w:uiPriority="65" w:unhideWhenUsed="0"/>
-    <w:lsdException w:name="Medium List 2 Accent 2" w:semiHidden="0" w:uiPriority="66" w:unhideWhenUsed="0"/>
-    <w:lsdException w:name="Medium Grid 1 Accent 2" w:semiHidden="0" w:uiPriority="67" w:unhideWhenUsed="0"/>
-    <w:lsdException w:name="Medium Grid 2 Accent 2" w:semiHidden="0" w:uiPriority="68" w:unhideWhenUsed="0"/>
-    <w:lsdException w:name="Medium Grid 3 Accent 2" w:semiHidden="0" w:uiPriority="69" w:unhideWhenUsed="0"/>
-    <w:lsdException w:name="Dark List Accent 2" w:semiHidden="0" w:uiPriority="70" w:unhideWhenUsed="0"/>
-    <w:lsdException w:name="Colorful Shading Accent 2" w:semiHidden="0" w:uiPriority="71" w:unhideWhenUsed="0"/>
-    <w:lsdException w:name="Colorful List Accent 2" w:semiHidden="0" w:uiPriority="72" w:unhideWhenUsed="0"/>
-    <w:lsdException w:name="Colorful Grid Accent 2" w:semiHidden="0" w:uiPriority="73" w:unhideWhenUsed="0"/>
-    <w:lsdException w:name="Light Shading Accent 3" w:semiHidden="0" w:uiPriority="60" w:unhideWhenUsed="0"/>
-    <w:lsdException w:name="Light List Accent 3" w:semiHidden="0" w:uiPriority="61" w:unhideWhenUsed="0"/>
-    <w:lsdException w:name="Light Grid Accent 3" w:semiHidden="0" w:uiPriority="62" w:unhideWhenUsed="0"/>
-    <w:lsdException w:name="Medium Shading 1 Accent 3" w:semiHidden="0" w:uiPriority="63" w:unhideWhenUsed="0"/>
-    <w:lsdException w:name="Medium Shading 2 Accent 3" w:semiHidden="0" w:uiPriority="64" w:unhideWhenUsed="0"/>
-    <w:lsdException w:name="Medium List 1 Accent 3" w:semiHidden="0" w:uiPriority="65" w:unhideWhenUsed="0"/>
-    <w:lsdException w:name="Medium List 2 Accent 3" w:semiHidden="0" w:uiPriority="66" w:unhideWhenUsed="0"/>
-    <w:lsdException w:name="Medium Grid 1 Accent 3" w:semiHidden="0" w:uiPriority="67" w:unhideWhenUsed="0"/>
-    <w:lsdException w:name="Medium Grid 2 Accent 3" w:semiHidden="0" w:uiPriority="68" w:unhideWhenUsed="0"/>
-    <w:lsdException w:name="Medium Grid 3 Accent 3" w:semiHidden="0" w:uiPriority="69" w:unhideWhenUsed="0"/>
-    <w:lsdException w:name="Dark List Accent 3" w:semiHidden="0" w:uiPriority="70" w:unhideWhenUsed="0"/>
-    <w:lsdException w:name="Colorful Shading Accent 3" w:semiHidden="0" w:uiPriority="71" w:unhideWhenUsed="0"/>
-    <w:lsdException w:name="Colorful List Accent 3" w:semiHidden="0" w:uiPriority="72" w:unhideWhenUsed="0"/>
-    <w:lsdException w:name="Colorful Grid Accent 3" w:semiHidden="0" w:uiPriority="73" w:unhideWhenUsed="0"/>
-    <w:lsdException w:name="Light Shading Accent 4" w:semiHidden="0" w:uiPriority="60" w:unhideWhenUsed="0"/>
-    <w:lsdException w:name="Light List Accent 4" w:semiHidden="0" w:uiPriority="61" w:unhideWhenUsed="0"/>
-    <w:lsdException w:name="Light Grid Accent 4" w:semiHidden="0" w:uiPriority="62" w:unhideWhenUsed="0"/>
-    <w:lsdException w:name="Medium Shading 1 Accent 4" w:semiHidden="0" w:uiPriority="63" w:unhideWhenUsed="0"/>
-    <w:lsdException w:name="Medium Shading 2 Accent 4" w:semiHidden="0" w:uiPriority="64" w:unhideWhenUsed="0"/>
-    <w:lsdException w:name="Medium List 1 Accent 4" w:semiHidden="0" w:uiPriority="65" w:unhideWhenUsed="0"/>
-    <w:lsdException w:name="Medium List 2 Accent 4" w:semiHidden="0" w:uiPriority="66" w:unhideWhenUsed="0"/>
-    <w:lsdException w:name="Medium Grid 1 Accent 4" w:semiHidden="0" w:uiPriority="67" w:unhideWhenUsed="0"/>
-    <w:lsdException w:name="Medium Grid 2 Accent 4" w:semiHidden="0" w:uiPriority="68" w:unhideWhenUsed="0"/>
-    <w:lsdException w:name="Medium Grid 3 Accent 4" w:semiHidden="0" w:uiPriority="69" w:unhideWhenUsed="0"/>
-    <w:lsdException w:name="Dark List Accent 4" w:semiHidden="0" w:uiPriority="70" w:unhideWhenUsed="0"/>
-    <w:lsdException w:name="Colorful Shading Accent 4" w:semiHidden="0" w:uiPriority="71" w:unhideWhenUsed="0"/>
-    <w:lsdException w:name="Colorful List Accent 4" w:semiHidden="0" w:uiPriority="72" w:unhideWhenUsed="0"/>
-    <w:lsdException w:name="Colorful Grid Accent 4" w:semiHidden="0" w:uiPriority="73" w:unhideWhenUsed="0"/>
-    <w:lsdException w:name="Light Shading Accent 5" w:semiHidden="0" w:uiPriority="60" w:unhideWhenUsed="0"/>
-    <w:lsdException w:name="Light List Accent 5" w:semiHidden="0" w:uiPriority="61" w:unhideWhenUsed="0"/>
-    <w:lsdException w:name="Light Grid Accent 5" w:semiHidden="0" w:uiPriority="62" w:unhideWhenUsed="0"/>
-    <w:lsdException w:name="Medium Shading 1 Accent 5" w:semiHidden="0" w:uiPriority="63" w:unhideWhenUsed="0"/>
-    <w:lsdException w:name="Medium Shading 2 Accent 5" w:semiHidden="0" w:uiPriority="64" w:unhideWhenUsed="0"/>
-    <w:lsdException w:name="Medium List 1 Accent 5" w:semiHidden="0" w:uiPriority="65" w:unhideWhenUsed="0"/>
-    <w:lsdException w:name="Medium List 2 Accent 5" w:semiHidden="0" w:uiPriority="66" w:unhideWhenUsed="0"/>
-    <w:lsdException w:name="Medium Grid 1 Accent 5" w:semiHidden="0" w:uiPriority="67" w:unhideWhenUsed="0"/>
-    <w:lsdException w:name="Medium Grid 2 Accent 5" w:semiHidden="0" w:uiPriority="68" w:unhideWhenUsed="0"/>
-    <w:lsdException w:name="Medium Grid 3 Accent 5" w:semiHidden="0" w:uiPriority="69" w:unhideWhenUsed="0"/>
-    <w:lsdException w:name="Dark List Accent 5" w:semiHidden="0" w:uiPriority="70" w:unhideWhenUsed="0"/>
-    <w:lsdException w:name="Colorful Shading Accent 5" w:semiHidden="0" w:uiPriority="71" w:unhideWhenUsed="0"/>
-    <w:lsdException w:name="Colorful List Accent 5" w:semiHidden="0" w:uiPriority="72" w:unhideWhenUsed="0"/>
-    <w:lsdException w:name="Colorful Grid Accent 5" w:semiHidden="0" w:uiPriority="73" w:unhideWhenUsed="0"/>
-    <w:lsdException w:name="Light Shading Accent 6" w:semiHidden="0" w:uiPriority="60" w:unhideWhenUsed="0"/>
-    <w:lsdException w:name="Light List Accent 6" w:semiHidden="0" w:uiPriority="61" w:unhideWhenUsed="0"/>
-    <w:lsdException w:name="Light Grid Accent 6" w:semiHidden="0" w:uiPriority="62" w:unhideWhenUsed="0"/>
-    <w:lsdException w:name="Medium Shading 1 Accent 6" w:semiHidden="0" w:uiPriority="63" w:unhideWhenUsed="0"/>
-    <w:lsdException w:name="Medium Shading 2 Accent 6" w:semiHidden="0" w:uiPriority="64" w:unhideWhenUsed="0"/>
-    <w:lsdException w:name="Medium List 1 Accent 6" w:semiHidden="0" w:uiPriority="65" w:unhideWhenUsed="0"/>
-    <w:lsdException w:name="Medium List 2 Accent 6" w:semiHidden="0" w:uiPriority="66" w:unhideWhenUsed="0"/>
-    <w:lsdException w:name="Medium Grid 1 Accent 6" w:semiHidden="0" w:uiPriority="67" w:unhideWhenUsed="0"/>
-    <w:lsdException w:name="Medium Grid 2 Accent 6" w:semiHidden="0" w:uiPriority="68" w:unhideWhenUsed="0"/>
-    <w:lsdException w:name="Medium Grid 3 Accent 6" w:semiHidden="0" w:uiPriority="69" w:unhideWhenUsed="0"/>
-    <w:lsdException w:name="Dark List Accent 6" w:semiHidden="0" w:uiPriority="70" w:unhideWhenUsed="0"/>
-    <w:lsdException w:name="Colorful Shading Accent 6" w:semiHidden="0" w:uiPriority="71" w:unhideWhenUsed="0"/>
-    <w:lsdException w:name="Colorful List Accent 6" w:semiHidden="0" w:uiPriority="72" w:unhideWhenUsed="0"/>
-    <w:lsdException w:name="Colorful Grid Accent 6" w:semiHidden="0" w:uiPriority="73" w:unhideWhenUsed="0"/>
-    <w:lsdException w:name="Subtle Emphasis" w:semiHidden="0" w:uiPriority="19" w:unhideWhenUsed="0" w:qFormat="1"/>
-    <w:lsdException w:name="Intense Emphasis" w:semiHidden="0" w:uiPriority="21" w:unhideWhenUsed="0" w:qFormat="1"/>
-    <w:lsdException w:name="Subtle Reference" w:semiHidden="0" w:uiPriority="31" w:unhideWhenUsed="0" w:qFormat="1"/>
-    <w:lsdException w:name="Intense Reference" w:semiHidden="0" w:uiPriority="32" w:unhideWhenUsed="0" w:qFormat="1"/>
-    <w:lsdException w:name="Book Title" w:semiHidden="0" w:uiPriority="33" w:unhideWhenUsed="0" w:qFormat="1"/>
-    <w:lsdException w:name="Bibliography" w:uiPriority="37"/>
-    <w:lsdException w:name="TOC Heading" w:uiPriority="39" w:qFormat="1"/>
-  </w:latentStyles>
-  <w:style w:type="paragraph" w:default="1" w:styleId="Normal">
-    <w:name w:val="Normal"/>
-    <w:qFormat/>
-  </w:style>
-  <w:style w:type="character" w:default="1" w:styleId="DefaultParagraphFont">
-    <w:name w:val="Default Paragraph Font"/>
-    <w:uiPriority w:val="1"/>
-    <w:semiHidden/>
-    <w:unhideWhenUsed/>
-  </w:style>
-  <w:style w:type="table" w:default="1" w:styleId="TableNormal">
-    <w:name w:val="Normal Table"/>
-    <w:uiPriority w:val="99"/>
-    <w:semiHidden/>
-    <w:unhideWhenUsed/>
-    <w:tblPr>
-      <w:tblInd w:w="0" w:type="dxa"/>
-      <w:tblCellMar>
-        <w:top w:w="0" w:type="dxa"/>
-        <w:left w:w="108" w:type="dxa"/>
-        <w:bottom w:w="0" w:type="dxa"/>
-        <w:right w:w="108" w:type="dxa"/>
-      </w:tblCellMar>
-    </w:tblPr>
-  </w:style>
-  <w:style w:type="numbering" w:default="1" w:styleId="NoList">
-    <w:name w:val="No List"/>
-    <w:uiPriority w:val="99"/>
-    <w:semiHidden/>
-    <w:unhideWhenUsed/>
-  </w:style>
-  <w:style w:type="paragraph" w:customStyle="1" w:styleId="8AA3E7119AC8410C928D18FFA2837FF2">
-    <w:name w:val="8AA3E7119AC8410C928D18FFA2837FF2"/>
-    <w:rsid w:val="00792928"/>
-  </w:style>
-</w:styles>
-</file>
-
-<file path=word/glossary/stylesWithEffects.xml><?xml version="1.0" encoding="utf-8"?>
-<w:styles xmlns:wpc="http://schemas.microsoft.com/office/word/2010/wordprocessingCanvas" xmlns:mc="http://schemas.openxmlformats.org/markup-compatibility/2006" xmlns:o="urn:schemas-microsoft-com:office:office" xmlns:r="http://schemas.openxmlformats.org/officeDocument/2006/relationships" xmlns:m="http://schemas.openxmlformats.org/officeDocument/2006/math" xmlns:v="urn:schemas-microsoft-com:vml" xmlns:wp14="http://schemas.microsoft.com/office/word/2010/wordprocessingDrawing" xmlns:wp="http://schemas.openxmlformats.org/drawingml/2006/wordprocessingDrawing" xmlns:w10="urn:schemas-microsoft-com:office:word" xmlns:w="http://schemas.openxmlformats.org/wordprocessingml/2006/main" xmlns:w14="http://schemas.microsoft.com/office/word/2010/wordml" xmlns:wpg="http://schemas.microsoft.com/office/word/2010/wordprocessingGroup" xmlns:wpi="http://schemas.microsoft.com/office/word/2010/wordprocessingInk" xmlns:wne="http://schemas.microsoft.com/office/word/2006/wordml" xmlns:wps="http://schemas.microsoft.com/office/word/2010/wordprocessingShape" mc:Ignorable="w14 wp14">
-  <w:docDefaults>
-    <w:rPrDefault>
-      <w:rPr>
-        <w:rFonts w:asciiTheme="minorHAnsi" w:eastAsiaTheme="minorEastAsia" w:hAnsiTheme="minorHAnsi" w:cstheme="minorBidi"/>
-        <w:sz w:val="22"/>
-        <w:szCs w:val="22"/>
-        <w:lang w:val="en-GB" w:eastAsia="en-GB" w:bidi="ar-SA"/>
-      </w:rPr>
-    </w:rPrDefault>
-    <w:pPrDefault>
-      <w:pPr>
-        <w:spacing w:after="200" w:line="276" w:lineRule="auto"/>
-      </w:pPr>
-    </w:pPrDefault>
-  </w:docDefaults>
-  <w:latentStyles w:defLockedState="0" w:defUIPriority="99" w:defSemiHidden="1" w:defUnhideWhenUsed="1" w:defQFormat="0" w:count="267">
-    <w:lsdException w:name="Normal" w:semiHidden="0" w:uiPriority="0" w:unhideWhenUsed="0" w:qFormat="1"/>
-    <w:lsdException w:name="heading 1" w:semiHidden="0" w:uiPriority="9" w:unhideWhenUsed="0" w:qFormat="1"/>
-    <w:lsdException w:name="heading 2" w:uiPriority="9" w:qFormat="1"/>
-    <w:lsdException w:name="heading 3" w:uiPriority="9" w:qFormat="1"/>
-    <w:lsdException w:name="heading 4" w:uiPriority="9" w:qFormat="1"/>
-    <w:lsdException w:name="heading 5" w:uiPriority="9" w:qFormat="1"/>
-    <w:lsdException w:name="heading 6" w:uiPriority="9" w:qFormat="1"/>
-    <w:lsdException w:name="heading 7" w:uiPriority="9" w:qFormat="1"/>
-    <w:lsdException w:name="heading 8" w:uiPriority="9" w:qFormat="1"/>
-    <w:lsdException w:name="heading 9" w:uiPriority="9" w:qFormat="1"/>
-    <w:lsdException w:name="toc 1" w:uiPriority="39"/>
-    <w:lsdException w:name="toc 2" w:uiPriority="39"/>
-    <w:lsdException w:name="toc 3" w:uiPriority="39"/>
-    <w:lsdException w:name="toc 4" w:uiPriority="39"/>
-    <w:lsdException w:name="toc 5" w:uiPriority="39"/>
-    <w:lsdException w:name="toc 6" w:uiPriority="39"/>
-    <w:lsdException w:name="toc 7" w:uiPriority="39"/>
-    <w:lsdException w:name="toc 8" w:uiPriority="39"/>
-    <w:lsdException w:name="toc 9" w:uiPriority="39"/>
-    <w:lsdException w:name="caption" w:uiPriority="35" w:qFormat="1"/>
-    <w:lsdException w:name="Title" w:semiHidden="0" w:uiPriority="10" w:unhideWhenUsed="0" w:qFormat="1"/>
-    <w:lsdException w:name="Default Paragraph Font" w:uiPriority="1"/>
-    <w:lsdException w:name="Subtitle" w:semiHidden="0" w:uiPriority="11" w:unhideWhenUsed="0" w:qFormat="1"/>
-    <w:lsdException w:name="Strong" w:semiHidden="0" w:uiPriority="22" w:unhideWhenUsed="0" w:qFormat="1"/>
-    <w:lsdException w:name="Emphasis" w:semiHidden="0" w:uiPriority="20" w:unhideWhenUsed="0" w:qFormat="1"/>
-    <w:lsdException w:name="Table Grid" w:semiHidden="0" w:uiPriority="59" w:unhideWhenUsed="0"/>
-    <w:lsdException w:name="Placeholder Text" w:unhideWhenUsed="0"/>
-    <w:lsdException w:name="No Spacing" w:semiHidden="0" w:uiPriority="1" w:unhideWhenUsed="0" w:qFormat="1"/>
-    <w:lsdException w:name="Light Shading" w:semiHidden="0" w:uiPriority="60" w:unhideWhenUsed="0"/>
-    <w:lsdException w:name="Light List" w:semiHidden="0" w:uiPriority="61" w:unhideWhenUsed="0"/>
-    <w:lsdException w:name="Light Grid" w:semiHidden="0" w:uiPriority="62" w:unhideWhenUsed="0"/>
-    <w:lsdException w:name="Medium Shading 1" w:semiHidden="0" w:uiPriority="63" w:unhideWhenUsed="0"/>
-    <w:lsdException w:name="Medium Shading 2" w:semiHidden="0" w:uiPriority="64" w:unhideWhenUsed="0"/>
-    <w:lsdException w:name="Medium List 1" w:semiHidden="0" w:uiPriority="65" w:unhideWhenUsed="0"/>
-    <w:lsdException w:name="Medium List 2" w:semiHidden="0" w:uiPriority="66" w:unhideWhenUsed="0"/>
-    <w:lsdException w:name="Medium Grid 1" w:semiHidden="0" w:uiPriority="67" w:unhideWhenUsed="0"/>
-    <w:lsdException w:name="Medium Grid 2" w:semiHidden="0" w:uiPriority="68" w:unhideWhenUsed="0"/>
-    <w:lsdException w:name="Medium Grid 3" w:semiHidden="0" w:uiPriority="69" w:unhideWhenUsed="0"/>
-    <w:lsdException w:name="Dark List" w:semiHidden="0" w:uiPriority="70" w:unhideWhenUsed="0"/>
-    <w:lsdException w:name="Colorful Shading" w:semiHidden="0" w:uiPriority="71" w:unhideWhenUsed="0"/>
-    <w:lsdException w:name="Colorful List" w:semiHidden="0" w:uiPriority="72" w:unhideWhenUsed="0"/>
-    <w:lsdException w:name="Colorful Grid" w:semiHidden="0" w:uiPriority="73" w:unhideWhenUsed="0"/>
-    <w:lsdException w:name="Light Shading Accent 1" w:semiHidden="0" w:uiPriority="60" w:unhideWhenUsed="0"/>
-    <w:lsdException w:name="Light List Accent 1" w:semiHidden="0" w:uiPriority="61" w:unhideWhenUsed="0"/>
-    <w:lsdException w:name="Light Grid Accent 1" w:semiHidden="0" w:uiPriority="62" w:unhideWhenUsed="0"/>
-    <w:lsdException w:name="Medium Shading 1 Accent 1" w:semiHidden="0" w:uiPriority="63" w:unhideWhenUsed="0"/>
-    <w:lsdException w:name="Medium Shading 2 Accent 1" w:semiHidden="0" w:uiPriority="64" w:unhideWhenUsed="0"/>
-    <w:lsdException w:name="Medium List 1 Accent 1" w:semiHidden="0" w:uiPriority="65" w:unhideWhenUsed="0"/>
-    <w:lsdException w:name="Revision" w:unhideWhenUsed="0"/>
-    <w:lsdException w:name="List Paragraph" w:semiHidden="0" w:uiPriority="34" w:unhideWhenUsed="0" w:qFormat="1"/>
-    <w:lsdException w:name="Quote" w:semiHidden="0" w:uiPriority="29" w:unhideWhenUsed="0" w:qFormat="1"/>
-    <w:lsdException w:name="Intense Quote" w:semiHidden="0" w:uiPriority="30" w:unhideWhenUsed="0" w:qFormat="1"/>
-    <w:lsdException w:name="Medium List 2 Accent 1" w:semiHidden="0" w:uiPriority="66" w:unhideWhenUsed="0"/>
-    <w:lsdException w:name="Medium Grid 1 Accent 1" w:semiHidden="0" w:uiPriority="67" w:unhideWhenUsed="0"/>
-    <w:lsdException w:name="Medium Grid 2 Accent 1" w:semiHidden="0" w:uiPriority="68" w:unhideWhenUsed="0"/>
-    <w:lsdException w:name="Medium Grid 3 Accent 1" w:semiHidden="0" w:uiPriority="69" w:unhideWhenUsed="0"/>
-    <w:lsdException w:name="Dark List Accent 1" w:semiHidden="0" w:uiPriority="70" w:unhideWhenUsed="0"/>
-    <w:lsdException w:name="Colorful Shading Accent 1" w:semiHidden="0" w:uiPriority="71" w:unhideWhenUsed="0"/>
-    <w:lsdException w:name="Colorful List Accent 1" w:semiHidden="0" w:uiPriority="72" w:unhideWhenUsed="0"/>
-    <w:lsdException w:name="Colorful Grid Accent 1" w:semiHidden="0" w:uiPriority="73" w:unhideWhenUsed="0"/>
-    <w:lsdException w:name="Light Shading Accent 2" w:semiHidden="0" w:uiPriority="60" w:unhideWhenUsed="0"/>
-    <w:lsdException w:name="Light List Accent 2" w:semiHidden="0" w:uiPriority="61" w:unhideWhenUsed="0"/>
-    <w:lsdException w:name="Light Grid Accent 2" w:semiHidden="0" w:uiPriority="62" w:unhideWhenUsed="0"/>
-    <w:lsdException w:name="Medium Shading 1 Accent 2" w:semiHidden="0" w:uiPriority="63" w:unhideWhenUsed="0"/>
-    <w:lsdException w:name="Medium Shading 2 Accent 2" w:semiHidden="0" w:uiPriority="64" w:unhideWhenUsed="0"/>
-    <w:lsdException w:name="Medium List 1 Accent 2" w:semiHidden="0" w:uiPriority="65" w:unhideWhenUsed="0"/>
-    <w:lsdException w:name="Medium List 2 Accent 2" w:semiHidden="0" w:uiPriority="66" w:unhideWhenUsed="0"/>
-    <w:lsdException w:name="Medium Grid 1 Accent 2" w:semiHidden="0" w:uiPriority="67" w:unhideWhenUsed="0"/>
-    <w:lsdException w:name="Medium Grid 2 Accent 2" w:semiHidden="0" w:uiPriority="68" w:unhideWhenUsed="0"/>
-    <w:lsdException w:name="Medium Grid 3 Accent 2" w:semiHidden="0" w:uiPriority="69" w:unhideWhenUsed="0"/>
-    <w:lsdException w:name="Dark List Accent 2" w:semiHidden="0" w:uiPriority="70" w:unhideWhenUsed="0"/>
-    <w:lsdException w:name="Colorful Shading Accent 2" w:semiHidden="0" w:uiPriority="71" w:unhideWhenUsed="0"/>
-    <w:lsdException w:name="Colorful List Accent 2" w:semiHidden="0" w:uiPriority="72" w:unhideWhenUsed="0"/>
-    <w:lsdException w:name="Colorful Grid Accent 2" w:semiHidden="0" w:uiPriority="73" w:unhideWhenUsed="0"/>
-    <w:lsdException w:name="Light Shading Accent 3" w:semiHidden="0" w:uiPriority="60" w:unhideWhenUsed="0"/>
-    <w:lsdException w:name="Light List Accent 3" w:semiHidden="0" w:uiPriority="61" w:unhideWhenUsed="0"/>
-    <w:lsdException w:name="Light Grid Accent 3" w:semiHidden="0" w:uiPriority="62" w:unhideWhenUsed="0"/>
-    <w:lsdException w:name="Medium Shading 1 Accent 3" w:semiHidden="0" w:uiPriority="63" w:unhideWhenUsed="0"/>
-    <w:lsdException w:name="Medium Shading 2 Accent 3" w:semiHidden="0" w:uiPriority="64" w:unhideWhenUsed="0"/>
-    <w:lsdException w:name="Medium List 1 Accent 3" w:semiHidden="0" w:uiPriority="65" w:unhideWhenUsed="0"/>
-    <w:lsdException w:name="Medium List 2 Accent 3" w:semiHidden="0" w:uiPriority="66" w:unhideWhenUsed="0"/>
-    <w:lsdException w:name="Medium Grid 1 Accent 3" w:semiHidden="0" w:uiPriority="67" w:unhideWhenUsed="0"/>
-    <w:lsdException w:name="Medium Grid 2 Accent 3" w:semiHidden="0" w:uiPriority="68" w:unhideWhenUsed="0"/>
-    <w:lsdException w:name="Medium Grid 3 Accent 3" w:semiHidden="0" w:uiPriority="69" w:unhideWhenUsed="0"/>
-    <w:lsdException w:name="Dark List Accent 3" w:semiHidden="0" w:uiPriority="70" w:unhideWhenUsed="0"/>
-    <w:lsdException w:name="Colorful Shading Accent 3" w:semiHidden="0" w:uiPriority="71" w:unhideWhenUsed="0"/>
-    <w:lsdException w:name="Colorful List Accent 3" w:semiHidden="0" w:uiPriority="72" w:unhideWhenUsed="0"/>
-    <w:lsdException w:name="Colorful Grid Accent 3" w:semiHidden="0" w:uiPriority="73" w:unhideWhenUsed="0"/>
-    <w:lsdException w:name="Light Shading Accent 4" w:semiHidden="0" w:uiPriority="60" w:unhideWhenUsed="0"/>
-    <w:lsdException w:name="Light List Accent 4" w:semiHidden="0" w:uiPriority="61" w:unhideWhenUsed="0"/>
-    <w:lsdException w:name="Light Grid Accent 4" w:semiHidden="0" w:uiPriority="62" w:unhideWhenUsed="0"/>
-    <w:lsdException w:name="Medium Shading 1 Accent 4" w:semiHidden="0" w:uiPriority="63" w:unhideWhenUsed="0"/>
-    <w:lsdException w:name="Medium Shading 2 Accent 4" w:semiHidden="0" w:uiPriority="64" w:unhideWhenUsed="0"/>
-    <w:lsdException w:name="Medium List 1 Accent 4" w:semiHidden="0" w:uiPriority="65" w:unhideWhenUsed="0"/>
-    <w:lsdException w:name="Medium List 2 Accent 4" w:semiHidden="0" w:uiPriority="66" w:unhideWhenUsed="0"/>
-    <w:lsdException w:name="Medium Grid 1 Accent 4" w:semiHidden="0" w:uiPriority="67" w:unhideWhenUsed="0"/>
-    <w:lsdException w:name="Medium Grid 2 Accent 4" w:semiHidden="0" w:uiPriority="68" w:unhideWhenUsed="0"/>
-    <w:lsdException w:name="Medium Grid 3 Accent 4" w:semiHidden="0" w:uiPriority="69" w:unhideWhenUsed="0"/>
-    <w:lsdException w:name="Dark List Accent 4" w:semiHidden="0" w:uiPriority="70" w:unhideWhenUsed="0"/>
-    <w:lsdException w:name="Colorful Shading Accent 4" w:semiHidden="0" w:uiPriority="71" w:unhideWhenUsed="0"/>
-    <w:lsdException w:name="Colorful List Accent 4" w:semiHidden="0" w:uiPriority="72" w:unhideWhenUsed="0"/>
-    <w:lsdException w:name="Colorful Grid Accent 4" w:semiHidden="0" w:uiPriority="73" w:unhideWhenUsed="0"/>
-    <w:lsdException w:name="Light Shading Accent 5" w:semiHidden="0" w:uiPriority="60" w:unhideWhenUsed="0"/>
-    <w:lsdException w:name="Light List Accent 5" w:semiHidden="0" w:uiPriority="61" w:unhideWhenUsed="0"/>
-    <w:lsdException w:name="Light Grid Accent 5" w:semiHidden="0" w:uiPriority="62" w:unhideWhenUsed="0"/>
-    <w:lsdException w:name="Medium Shading 1 Accent 5" w:semiHidden="0" w:uiPriority="63" w:unhideWhenUsed="0"/>
-    <w:lsdException w:name="Medium Shading 2 Accent 5" w:semiHidden="0" w:uiPriority="64" w:unhideWhenUsed="0"/>
-    <w:lsdException w:name="Medium List 1 Accent 5" w:semiHidden="0" w:uiPriority="65" w:unhideWhenUsed="0"/>
-    <w:lsdException w:name="Medium List 2 Accent 5" w:semiHidden="0" w:uiPriority="66" w:unhideWhenUsed="0"/>
-    <w:lsdException w:name="Medium Grid 1 Accent 5" w:semiHidden="0" w:uiPriority="67" w:unhideWhenUsed="0"/>
-    <w:lsdException w:name="Medium Grid 2 Accent 5" w:semiHidden="0" w:uiPriority="68" w:unhideWhenUsed="0"/>
-    <w:lsdException w:name="Medium Grid 3 Accent 5" w:semiHidden="0" w:uiPriority="69" w:unhideWhenUsed="0"/>
-    <w:lsdException w:name="Dark List Accent 5" w:semiHidden="0" w:uiPriority="70" w:unhideWhenUsed="0"/>
-    <w:lsdException w:name="Colorful Shading Accent 5" w:semiHidden="0" w:uiPriority="71" w:unhideWhenUsed="0"/>
-    <w:lsdException w:name="Colorful List Accent 5" w:semiHidden="0" w:uiPriority="72" w:unhideWhenUsed="0"/>
-    <w:lsdException w:name="Colorful Grid Accent 5" w:semiHidden="0" w:uiPriority="73" w:unhideWhenUsed="0"/>
-    <w:lsdException w:name="Light Shading Accent 6" w:semiHidden="0" w:uiPriority="60" w:unhideWhenUsed="0"/>
-    <w:lsdException w:name="Light List Accent 6" w:semiHidden="0" w:uiPriority="61" w:unhideWhenUsed="0"/>
-    <w:lsdException w:name="Light Grid Accent 6" w:semiHidden="0" w:uiPriority="62" w:unhideWhenUsed="0"/>
-    <w:lsdException w:name="Medium Shading 1 Accent 6" w:semiHidden="0" w:uiPriority="63" w:unhideWhenUsed="0"/>
-    <w:lsdException w:name="Medium Shading 2 Accent 6" w:semiHidden="0" w:uiPriority="64" w:unhideWhenUsed="0"/>
-    <w:lsdException w:name="Medium List 1 Accent 6" w:semiHidden="0" w:uiPriority="65" w:unhideWhenUsed="0"/>
-    <w:lsdException w:name="Medium List 2 Accent 6" w:semiHidden="0" w:uiPriority="66" w:unhideWhenUsed="0"/>
-    <w:lsdException w:name="Medium Grid 1 Accent 6" w:semiHidden="0" w:uiPriority="67" w:unhideWhenUsed="0"/>
-    <w:lsdException w:name="Medium Grid 2 Accent 6" w:semiHidden="0" w:uiPriority="68" w:unhideWhenUsed="0"/>
-    <w:lsdException w:name="Medium Grid 3 Accent 6" w:semiHidden="0" w:uiPriority="69" w:unhideWhenUsed="0"/>
-    <w:lsdException w:name="Dark List Accent 6" w:semiHidden="0" w:uiPriority="70" w:unhideWhenUsed="0"/>
-    <w:lsdException w:name="Colorful Shading Accent 6" w:semiHidden="0" w:uiPriority="71" w:unhideWhenUsed="0"/>
-    <w:lsdException w:name="Colorful List Accent 6" w:semiHidden="0" w:uiPriority="72" w:unhideWhenUsed="0"/>
-    <w:lsdException w:name="Colorful Grid Accent 6" w:semiHidden="0" w:uiPriority="73" w:unhideWhenUsed="0"/>
-    <w:lsdException w:name="Subtle Emphasis" w:semiHidden="0" w:uiPriority="19" w:unhideWhenUsed="0" w:qFormat="1"/>
-    <w:lsdException w:name="Intense Emphasis" w:semiHidden="0" w:uiPriority="21" w:unhideWhenUsed="0" w:qFormat="1"/>
-    <w:lsdException w:name="Subtle Reference" w:semiHidden="0" w:uiPriority="31" w:unhideWhenUsed="0" w:qFormat="1"/>
-    <w:lsdException w:name="Intense Reference" w:semiHidden="0" w:uiPriority="32" w:unhideWhenUsed="0" w:qFormat="1"/>
-    <w:lsdException w:name="Book Title" w:semiHidden="0" w:uiPriority="33" w:unhideWhenUsed="0" w:qFormat="1"/>
-    <w:lsdException w:name="Bibliography" w:uiPriority="37"/>
-    <w:lsdException w:name="TOC Heading" w:uiPriority="39" w:qFormat="1"/>
-  </w:latentStyles>
-  <w:style w:type="paragraph" w:default="1" w:styleId="Normal">
-    <w:name w:val="Normal"/>
-    <w:qFormat/>
-  </w:style>
-  <w:style w:type="character" w:default="1" w:styleId="DefaultParagraphFont">
-    <w:name w:val="Default Paragraph Font"/>
-    <w:uiPriority w:val="1"/>
-    <w:semiHidden/>
-    <w:unhideWhenUsed/>
-  </w:style>
-  <w:style w:type="table" w:default="1" w:styleId="TableNormal">
-    <w:name w:val="Normal Table"/>
-    <w:uiPriority w:val="99"/>
-    <w:semiHidden/>
-    <w:unhideWhenUsed/>
-    <w:tblPr>
-      <w:tblInd w:w="0" w:type="dxa"/>
-      <w:tblCellMar>
-        <w:top w:w="0" w:type="dxa"/>
-        <w:left w:w="108" w:type="dxa"/>
-        <w:bottom w:w="0" w:type="dxa"/>
-        <w:right w:w="108" w:type="dxa"/>
-      </w:tblCellMar>
-    </w:tblPr>
-  </w:style>
-  <w:style w:type="numbering" w:default="1" w:styleId="NoList">
-    <w:name w:val="No List"/>
-    <w:uiPriority w:val="99"/>
-    <w:semiHidden/>
-    <w:unhideWhenUsed/>
-  </w:style>
-  <w:style w:type="paragraph" w:customStyle="1" w:styleId="8AA3E7119AC8410C928D18FFA2837FF2">
-    <w:name w:val="8AA3E7119AC8410C928D18FFA2837FF2"/>
-    <w:rsid w:val="00792928"/>
-  </w:style>
-</w:styles>
-</file>
-
-<file path=word/glossary/webSettings.xml><?xml version="1.0" encoding="utf-8"?>
-<w:webSettings xmlns:mc="http://schemas.openxmlformats.org/markup-compatibility/2006" xmlns:r="http://schemas.openxmlformats.org/officeDocument/2006/relationships" xmlns:w="http://schemas.openxmlformats.org/wordprocessingml/2006/main" xmlns:w14="http://schemas.microsoft.com/office/word/2010/wordml" mc:Ignorable="w14">
-  <w:optimizeForBrowser/>
-  <w:allowPNG/>
-</w:webSettings>
 </file>
 
 <file path=word/theme/theme1.xml><?xml version="1.0" encoding="utf-8"?>

</xml_diff>

<commit_message>
Adapted User Needs and UI Design
System is now more user-focused. Example actibities have been removed. Habits/activites have been defined under three categories (Mindfulness, Physical Health & Social Wellbeing).
</commit_message>
<xml_diff>
--- a/Personal Development App.docx
+++ b/Personal Development App.docx
@@ -127,12 +127,7 @@
         <w:t>custom goals</w:t>
       </w:r>
       <w:r>
-        <w:t xml:space="preserve"> for each individ</w:t>
-      </w:r>
-      <w:bookmarkStart w:id="0" w:name="_GoBack"/>
-      <w:bookmarkEnd w:id="0"/>
-      <w:r>
-        <w:t>ual</w:t>
+        <w:t xml:space="preserve"> for each individual</w:t>
       </w:r>
       <w:r>
         <w:t>,</w:t>
@@ -285,7 +280,13 @@
               </w:numPr>
             </w:pPr>
             <w:r>
-              <w:t>Some goals seem farfetched or ambiguous (skydiving/plan you week)</w:t>
+              <w:t>Some goals seem farfetched or ambiguous (skydiving/plan you</w:t>
+            </w:r>
+            <w:r>
+              <w:t>r</w:t>
+            </w:r>
+            <w:r>
+              <w:t xml:space="preserve"> week)</w:t>
             </w:r>
             <w:r>
               <w:t>.</w:t>
@@ -658,7 +659,7 @@
         </w:numPr>
       </w:pPr>
       <w:r>
-        <w:t>Create their own goals daily / weekly / monthly goals. (Exercise, give someone a compliment, confess a regret).</w:t>
+        <w:t>Create their own daily goals. (Exercise, give someone a compliment, confess a regret).</w:t>
       </w:r>
     </w:p>
     <w:p>
@@ -670,7 +671,22 @@
         </w:numPr>
       </w:pPr>
       <w:r>
-        <w:t>Complete example goals to give users an idea on what their goal could be.</w:t>
+        <w:t>Identify a habit</w:t>
+      </w:r>
+      <w:r>
+        <w:t>/activity</w:t>
+      </w:r>
+      <w:r>
+        <w:t xml:space="preserve"> that can help the user improve their life. This could be building a good, or breaking a bad, habit.</w:t>
+      </w:r>
+      <w:r>
+        <w:t xml:space="preserve"> (Meditate for 10 minutes for two weeks/write a book about </w:t>
+      </w:r>
+      <w:r>
+        <w:t>yourself</w:t>
+      </w:r>
+      <w:r>
+        <w:t>)</w:t>
       </w:r>
     </w:p>
     <w:p>
@@ -682,6 +698,54 @@
         </w:numPr>
       </w:pPr>
       <w:r>
+        <w:t>Be inspired to build certain habits</w:t>
+      </w:r>
+      <w:r>
+        <w:t xml:space="preserve"> or activities</w:t>
+      </w:r>
+      <w:r>
+        <w:t>. (Mindfulness (meditation/living in the present</w:t>
+      </w:r>
+      <w:r>
+        <w:t>/reflection</w:t>
+      </w:r>
+      <w:r>
+        <w:t xml:space="preserve">), Physical </w:t>
+      </w:r>
+      <w:r>
+        <w:t>Health</w:t>
+      </w:r>
+      <w:r>
+        <w:t xml:space="preserve"> (Exercise/diet/sleep),  </w:t>
+      </w:r>
+      <w:r>
+        <w:t>Social</w:t>
+      </w:r>
+      <w:r>
+        <w:t xml:space="preserve"> Wellbeing</w:t>
+      </w:r>
+      <w:r>
+        <w:t xml:space="preserve"> (Calling someone/complementing someone/</w:t>
+      </w:r>
+      <w:r>
+        <w:t>philanthropy</w:t>
+      </w:r>
+      <w:r>
+        <w:t>)</w:t>
+      </w:r>
+      <w:r>
+        <w:t>)</w:t>
+      </w:r>
+    </w:p>
+    <w:p>
+      <w:pPr>
+        <w:pStyle w:val="ListParagraph"/>
+        <w:numPr>
+          <w:ilvl w:val="0"/>
+          <w:numId w:val="7"/>
+        </w:numPr>
+      </w:pPr>
+      <w:r>
         <w:t xml:space="preserve">See their progress and feel rewarded from completing goals. </w:t>
       </w:r>
       <w:r>
@@ -702,8 +766,9 @@
       <w:r>
         <w:t>Sketches</w:t>
       </w:r>
+      <w:bookmarkStart w:id="0" w:name="_GoBack"/>
+      <w:bookmarkEnd w:id="0"/>
     </w:p>
-    <w:p/>
     <w:sectPr>
       <w:headerReference w:type="default" r:id="rId13"/>
       <w:footerReference w:type="default" r:id="rId14"/>
@@ -775,7 +840,7 @@
           <w:rPr>
             <w:noProof/>
           </w:rPr>
-          <w:t>1</w:t>
+          <w:t>2</w:t>
         </w:r>
         <w:r>
           <w:rPr>

</xml_diff>